<commit_message>
A1 mostly done. except share
</commit_message>
<xml_diff>
--- a/Q3/816016584Q3.docx
+++ b/Q3/816016584Q3.docx
@@ -33,7 +33,7 @@
                     </pic:cNvPicPr>
                   </pic:nvPicPr>
                   <pic:blipFill>
-                    <a:blip r:embed="rId5">
+                    <a:blip r:embed="rId4">
                       <a:extLst>
                         <a:ext uri="{28A0092B-C50C-407E-A947-70E740481C1C}">
                           <a14:useLocalDpi xmlns:a14="http://schemas.microsoft.com/office/drawing/2010/main" val="0"/>
@@ -85,6 +85,9 @@
         <w:t>right</w:t>
       </w:r>
       <w:r>
+        <w:t xml:space="preserve"> side</w:t>
+      </w:r>
+      <w:r>
         <w:t>):</w:t>
       </w:r>
     </w:p>
@@ -159,13 +162,22 @@
         <w:t>concatenated String of offender’s DOB and name</w:t>
       </w:r>
       <w:r>
+        <w:t xml:space="preserve"> +salt</w:t>
+      </w:r>
+      <w:r>
         <w:t xml:space="preserve">; and store that </w:t>
       </w:r>
       <w:r>
         <w:t>hash, along with an auto generated id</w:t>
       </w:r>
       <w:r>
-        <w:t xml:space="preserve"> and a random salt</w:t>
+        <w:t xml:space="preserve"> and </w:t>
+      </w:r>
+      <w:r>
+        <w:t>the</w:t>
+      </w:r>
+      <w:r>
+        <w:t xml:space="preserve"> random salt</w:t>
       </w:r>
       <w:r>
         <w:t xml:space="preserve">, on the hashed database collection. </w:t>
@@ -182,13 +194,20 @@
         <w:t xml:space="preserve"> rule can be implemented to only allow com</w:t>
       </w:r>
       <w:r>
-        <w:t>munication between the main server and the hashed database collection.</w:t>
-      </w:r>
-      <w:r>
-        <w:t xml:space="preserve"> that will update the Hashed data</w:t>
-      </w:r>
-      <w:r>
-        <w:t>. The DMZ webserver will intersect all communication to and from the internal network</w:t>
+        <w:t>munication between the main server and the hashed database collection</w:t>
+      </w:r>
+      <w:r>
+        <w:t xml:space="preserve"> </w:t>
+      </w:r>
+      <w:r>
+        <w:t>that will update the Hashed data</w:t>
+      </w:r>
+      <w:r>
+        <w:t xml:space="preserve">. The DMZ webserver will intersect </w:t>
+      </w:r>
+      <w:r>
+        <w:lastRenderedPageBreak/>
+        <w:t>all communication to and from the internal network</w:t>
       </w:r>
       <w:r>
         <w:t xml:space="preserve">, as well as </w:t>
@@ -288,22 +307,59 @@
         <w:t xml:space="preserve"> will authenticate the user</w:t>
       </w:r>
       <w:r>
-        <w:t xml:space="preserve"> suing IPSEC</w:t>
-      </w:r>
-      <w:r>
         <w:t>,</w:t>
       </w:r>
       <w:r>
+        <w:t xml:space="preserve"> u</w:t>
+      </w:r>
+      <w:r>
+        <w:t>s</w:t>
+      </w:r>
+      <w:r>
+        <w:t xml:space="preserve">ing </w:t>
+      </w:r>
+      <w:r>
+        <w:t>IPSEC</w:t>
+      </w:r>
+      <w:r>
+        <w:t>,</w:t>
+      </w:r>
+      <w:r>
+        <w:t xml:space="preserve"> and</w:t>
+      </w:r>
+      <w:r>
+        <w:t xml:space="preserve"> generate </w:t>
+      </w:r>
+      <w:r>
+        <w:t xml:space="preserve">A symmetric key </w:t>
+      </w:r>
+      <w:r>
+        <w:t xml:space="preserve">by using the </w:t>
+      </w:r>
+      <w:proofErr w:type="spellStart"/>
+      <w:r>
+        <w:t>Diffie</w:t>
+      </w:r>
+      <w:proofErr w:type="spellEnd"/>
+      <w:r>
+        <w:t xml:space="preserve"> Hellman key exchange</w:t>
+      </w:r>
+      <w:r>
+        <w:t xml:space="preserve"> (provided by </w:t>
+      </w:r>
+      <w:proofErr w:type="spellStart"/>
+      <w:r>
+        <w:t>ipsec</w:t>
+      </w:r>
+      <w:proofErr w:type="spellEnd"/>
+      <w:r>
         <w:t xml:space="preserve"> </w:t>
       </w:r>
       <w:r>
-        <w:t xml:space="preserve">and generate </w:t>
-      </w:r>
-      <w:r>
-        <w:t xml:space="preserve">A symmetric key </w:t>
-      </w:r>
-      <w:r>
-        <w:t xml:space="preserve">by using the Diffie Hellman key exchange. After this interaction, the </w:t>
+        <w:t>protocol)</w:t>
+      </w:r>
+      <w:r>
+        <w:t xml:space="preserve">. After this interaction, the </w:t>
       </w:r>
       <w:r>
         <w:t>client can then send a number</w:t>
@@ -350,7 +406,13 @@
         <w:t xml:space="preserve"> </w:t>
       </w:r>
       <w:r>
-        <w:t xml:space="preserve">Then the hash values, along with their respective HMAC, can be sent to the client. </w:t>
+        <w:t>Then the hash values, along with their respective HMAC</w:t>
+      </w:r>
+      <w:r>
+        <w:t xml:space="preserve"> and salt</w:t>
+      </w:r>
+      <w:r>
+        <w:t xml:space="preserve">, can be sent to the client. </w:t>
       </w:r>
       <w:r>
         <w:t xml:space="preserve">The HMAC will ensure </w:t>
@@ -444,19 +506,52 @@
     </w:p>
     <w:p>
       <w:r>
-        <w:t xml:space="preserve">A VPN can be used with IPSEC tunneling to communicate with clients. </w:t>
-      </w:r>
-      <w:r>
-        <w:t>An encrypted</w:t>
-      </w:r>
-      <w:r>
-        <w:t xml:space="preserve"> VPN </w:t>
-      </w:r>
-      <w:r>
-        <w:t xml:space="preserve">connection will </w:t>
-      </w:r>
-      <w:r>
-        <w:t xml:space="preserve">provide a layer of security that can prevent eavesdropping on external network. IPSEC Tunneling can provide an extra layer of protection </w:t>
+        <w:t>A VPN</w:t>
+      </w:r>
+      <w:r>
+        <w:t>, more specifically</w:t>
+      </w:r>
+      <w:r>
+        <w:t xml:space="preserve"> </w:t>
+      </w:r>
+      <w:r>
+        <w:t>IPSEC tunneling</w:t>
+      </w:r>
+      <w:r>
+        <w:t xml:space="preserve"> with ESP</w:t>
+      </w:r>
+      <w:r>
+        <w:t xml:space="preserve">, can be </w:t>
+      </w:r>
+      <w:r>
+        <w:t>used</w:t>
+      </w:r>
+      <w:r>
+        <w:t xml:space="preserve"> to communicate with clients. </w:t>
+      </w:r>
+      <w:r>
+        <w:t>This</w:t>
+      </w:r>
+      <w:r>
+        <w:t xml:space="preserve"> will </w:t>
+      </w:r>
+      <w:r>
+        <w:t xml:space="preserve">provide a layer of security that </w:t>
+      </w:r>
+      <w:r>
+        <w:t xml:space="preserve">provides </w:t>
+      </w:r>
+      <w:r>
+        <w:t>confidentiality</w:t>
+      </w:r>
+      <w:r>
+        <w:t xml:space="preserve">, data integrity and </w:t>
+      </w:r>
+      <w:r>
+        <w:t>anti-replay features</w:t>
+      </w:r>
+      <w:r>
+        <w:t xml:space="preserve">. Tunneling can provide an extra layer of protection </w:t>
       </w:r>
       <w:r>
         <w:t xml:space="preserve">to packets, and if there was an attempt at breaking data, the tunnel can be </w:t>
@@ -490,6 +585,44 @@
       </w:r>
       <w:r>
         <w:t xml:space="preserve"> for SSL.</w:t>
+      </w:r>
+      <w:r>
+        <w:t xml:space="preserve"> </w:t>
+      </w:r>
+      <w:r>
+        <w:t>Along with user authentication. IPSEC</w:t>
+      </w:r>
+      <w:r>
+        <w:t xml:space="preserve"> protocol</w:t>
+      </w:r>
+      <w:r>
+        <w:t xml:space="preserve"> </w:t>
+      </w:r>
+      <w:r>
+        <w:t>also provide</w:t>
+      </w:r>
+      <w:r>
+        <w:t>s</w:t>
+      </w:r>
+      <w:r>
+        <w:t xml:space="preserve"> a </w:t>
+      </w:r>
+      <w:proofErr w:type="spellStart"/>
+      <w:r>
+        <w:t>Diffie</w:t>
+      </w:r>
+      <w:proofErr w:type="spellEnd"/>
+      <w:r>
+        <w:t xml:space="preserve"> Hellman key group</w:t>
+      </w:r>
+      <w:r>
+        <w:t xml:space="preserve"> to </w:t>
+      </w:r>
+      <w:r>
+        <w:t>be used</w:t>
+      </w:r>
+      <w:r>
+        <w:t xml:space="preserve"> in the encryption process.</w:t>
       </w:r>
     </w:p>
     <w:p>
@@ -538,8 +671,36 @@
         <w:t xml:space="preserve">any specific connections regarding the host responsible for analyzing </w:t>
       </w:r>
       <w:r>
-        <w:t>our data, must pass through a certain port that is not used by any other clients in the server.</w:t>
-      </w:r>
+        <w:t xml:space="preserve">our data, must pass through a certain </w:t>
+      </w:r>
+      <w:proofErr w:type="spellStart"/>
+      <w:r>
+        <w:t>ip</w:t>
+      </w:r>
+      <w:proofErr w:type="spellEnd"/>
+      <w:r>
+        <w:t>, that</w:t>
+      </w:r>
+      <w:r>
+        <w:t xml:space="preserve"> is used by </w:t>
+      </w:r>
+      <w:r>
+        <w:t>one</w:t>
+      </w:r>
+      <w:r>
+        <w:t xml:space="preserve"> </w:t>
+      </w:r>
+      <w:r>
+        <w:t xml:space="preserve">client in the network responsible for analyzing </w:t>
+      </w:r>
+      <w:proofErr w:type="gramStart"/>
+      <w:r>
+        <w:t>data.</w:t>
+      </w:r>
+      <w:r>
+        <w:t>.</w:t>
+      </w:r>
+      <w:proofErr w:type="gramEnd"/>
     </w:p>
     <w:p>
       <w:r>
@@ -548,6 +709,7 @@
     </w:p>
     <w:p>
       <w:r>
+        <w:lastRenderedPageBreak/>
         <w:t>A database on the cl</w:t>
       </w:r>
       <w:r>
@@ -566,16 +728,31 @@
         <w:t xml:space="preserve"> codes </w:t>
       </w:r>
       <w:r>
-        <w:t>after checking the integrity of the data and if it was sent by the right authority using the HMAC</w:t>
+        <w:t xml:space="preserve">after checking the integrity of the data and if it was sent by the right authority </w:t>
+      </w:r>
+      <w:r>
+        <w:t xml:space="preserve">(checked </w:t>
+      </w:r>
+      <w:r>
+        <w:t>using the HMAC</w:t>
+      </w:r>
+      <w:r>
+        <w:t>)</w:t>
       </w:r>
       <w:r>
         <w:t>.</w:t>
       </w:r>
       <w:r>
-        <w:t xml:space="preserve"> This can improve performance issues </w:t>
-      </w:r>
-      <w:r>
-        <w:t>even if there wasn’t a network connection available.</w:t>
+        <w:t xml:space="preserve"> This can improve performance </w:t>
+      </w:r>
+      <w:r>
+        <w:t xml:space="preserve">even if there </w:t>
+      </w:r>
+      <w:r>
+        <w:t>was not</w:t>
+      </w:r>
+      <w:r>
+        <w:t xml:space="preserve"> a network connection available.</w:t>
       </w:r>
       <w:r>
         <w:t xml:space="preserve"> When a user types in </w:t>
@@ -599,7 +776,13 @@
         <w:t xml:space="preserve">software can generate a SHA256 </w:t>
       </w:r>
       <w:r>
-        <w:t xml:space="preserve">hash based on the DOB/name </w:t>
+        <w:t>hash based on the DOB/name</w:t>
+      </w:r>
+      <w:r>
+        <w:t xml:space="preserve"> +salt</w:t>
+      </w:r>
+      <w:r>
+        <w:t xml:space="preserve"> </w:t>
       </w:r>
       <w:r>
         <w:t xml:space="preserve">and compare; if the codes matches, a positive identification can be shown indicating that the person is a sex offender. </w:t>
@@ -615,10 +798,6 @@
     </w:sectPr>
   </w:body>
 </w:document>
-</file>
-
-<file path=word/numbering.xml><?xml version="1.0" encoding="utf-8"?>
-<w:numbering xmlns:wpc="http://schemas.microsoft.com/office/word/2010/wordprocessingCanvas" xmlns:cx="http://schemas.microsoft.com/office/drawing/2014/chartex" xmlns:cx1="http://schemas.microsoft.com/office/drawing/2015/9/8/chartex" xmlns:cx2="http://schemas.microsoft.com/office/drawing/2015/10/21/chartex" xmlns:cx3="http://schemas.microsoft.com/office/drawing/2016/5/9/chartex" xmlns:cx4="http://schemas.microsoft.com/office/drawing/2016/5/10/chartex" xmlns:cx5="http://schemas.microsoft.com/office/drawing/2016/5/11/chartex" xmlns:cx6="http://schemas.microsoft.com/office/drawing/2016/5/12/chartex" xmlns:cx7="http://schemas.microsoft.com/office/drawing/2016/5/13/chartex" xmlns:cx8="http://schemas.microsoft.com/office/drawing/2016/5/14/chartex" xmlns:mc="http://schemas.openxmlformats.org/markup-compatibility/2006" xmlns:aink="http://schemas.microsoft.com/office/drawing/2016/ink" xmlns:am3d="http://schemas.microsoft.com/office/drawing/2017/model3d" xmlns:o="urn:schemas-microsoft-com:office:office" xmlns:r="http://schemas.openxmlformats.org/officeDocument/2006/relationships" xmlns:m="http://schemas.openxmlformats.org/officeDocument/2006/math" xmlns:v="urn:schemas-microsoft-com:vml" xmlns:wp14="http://schemas.microsoft.com/office/word/2010/wordprocessingDrawing" xmlns:wp="http://schemas.openxmlformats.org/drawingml/2006/wordprocessingDrawing" xmlns:w10="urn:schemas-microsoft-com:office:word" xmlns:w="http://schemas.openxmlformats.org/wordprocessingml/2006/main" xmlns:w14="http://schemas.microsoft.com/office/word/2010/wordml" xmlns:w15="http://schemas.microsoft.com/office/word/2012/wordml" xmlns:w16cex="http://schemas.microsoft.com/office/word/2018/wordml/cex" xmlns:w16cid="http://schemas.microsoft.com/office/word/2016/wordml/cid" xmlns:w16="http://schemas.microsoft.com/office/word/2018/wordml" xmlns:w16se="http://schemas.microsoft.com/office/word/2015/wordml/symex" xmlns:wpg="http://schemas.microsoft.com/office/word/2010/wordprocessingGroup" xmlns:wpi="http://schemas.microsoft.com/office/word/2010/wordprocessingInk" xmlns:wne="http://schemas.microsoft.com/office/word/2006/wordml" xmlns:wps="http://schemas.microsoft.com/office/word/2010/wordprocessingShape" mc:Ignorable="w14 w15 w16se w16cid w16 w16cex wp14"/>
 </file>
 
 <file path=word/styles.xml><?xml version="1.0" encoding="utf-8"?>

</xml_diff>